<commit_message>
deleted patent rec not found in summary
</commit_message>
<xml_diff>
--- a/temp/613dd7074e86491f500862e7_10021091501_patientVisit.docx
+++ b/temp/613dd7074e86491f500862e7_10021091501_patientVisit.docx
@@ -43,7 +43,7 @@
           <w:szCs w:val="24"/>
           <w:rFonts w:ascii="Arial" w:cs="Arial" w:eastAsia="Arial" w:hAnsi="Arial"/>
         </w:rPr>
-        <w:t xml:space="preserve">06 / Nov / 2021</w:t>
+        <w:t xml:space="preserve">01 / Jan / 2022</w:t>
       </w:r>
     </w:p>
     <w:p>
@@ -196,7 +196,7 @@
           <w:szCs w:val="24"/>
           <w:rFonts w:ascii="Arial" w:cs="Arial" w:eastAsia="Arial" w:hAnsi="Arial"/>
         </w:rPr>
-        <w:t xml:space="preserve">JointAce DN  1 -- 0 -- 1  for 2 Weeks</w:t>
+        <w:t xml:space="preserve">Zerodol - SP  1 -- 0 -- 1  for 2 Weeks</w:t>
       </w:r>
     </w:p>
     <w:p>
@@ -268,7 +268,7 @@
           <w:szCs w:val="24"/>
           <w:rFonts w:ascii="Arial" w:cs="Arial" w:eastAsia="Arial" w:hAnsi="Arial"/>
         </w:rPr>
-        <w:t xml:space="preserve">20 / 11 / 2021</w:t>
+        <w:t xml:space="preserve">18 / 01 / 2022</w:t>
       </w:r>
     </w:p>
     <w:p>

</xml_diff>